<commit_message>
Cambios previos labdia 17
</commit_message>
<xml_diff>
--- a/MemoriaOrdenanza.docx
+++ b/MemoriaOrdenanza.docx
@@ -87,7 +87,7 @@
                             <w:txbxContent>
                               <w:p>
                                 <w:pPr>
-                                  <w:pStyle w:val="Sinespaciado"/>
+                                  <w:pStyle w:val="NoSpacing"/>
                                   <w:rPr>
                                     <w:color w:val="FFFFFF" w:themeColor="background1"/>
                                     <w:sz w:val="24"/>
@@ -123,7 +123,7 @@
                       <w:txbxContent>
                         <w:p>
                           <w:pPr>
-                            <w:pStyle w:val="Sinespaciado"/>
+                            <w:pStyle w:val="NoSpacing"/>
                             <w:rPr>
                               <w:color w:val="FFFFFF" w:themeColor="background1"/>
                               <w:sz w:val="24"/>
@@ -190,6 +190,7 @@
             <w:t xml:space="preserve"> / </w:t>
           </w:r>
           <w:bookmarkStart w:id="0" w:name="_Int_JybEbzQs"/>
+          <w:proofErr w:type="spellStart"/>
           <w:r>
             <w:rPr>
               <w:lang w:eastAsia="en-GB"/>
@@ -197,6 +198,7 @@
             <w:t>InDat</w:t>
           </w:r>
           <w:bookmarkEnd w:id="0"/>
+          <w:proofErr w:type="spellEnd"/>
         </w:p>
         <w:p>
           <w:pPr>
@@ -332,7 +334,7 @@
                             <w:txbxContent>
                               <w:p>
                                 <w:pPr>
-                                  <w:pStyle w:val="Sinespaciado"/>
+                                  <w:pStyle w:val="NoSpacing"/>
                                   <w:spacing w:before="40" w:after="560" w:line="216" w:lineRule="auto"/>
                                   <w:rPr>
                                     <w:rFonts w:ascii="Arial" w:hAnsi="Arial" w:cs="Arial"/>
@@ -375,14 +377,42 @@
                                         <w:szCs w:val="72"/>
                                         <w:lang w:val="es-ES"/>
                                       </w:rPr>
-                                      <w:t xml:space="preserve">Análisis y diseño de la base de datos para:                       Las obras e instalaciones de servicios en el dominio publico municipal </w:t>
+                                      <w:t xml:space="preserve">Análisis y diseño de la base de datos para:                       Las obras e instalaciones de servicios en el dominio </w:t>
+                                    </w:r>
+                                    <w:proofErr w:type="spellStart"/>
+                                    <w:r>
+                                      <w:rPr>
+                                        <w:rFonts w:ascii="Arial" w:hAnsi="Arial" w:cs="Arial"/>
+                                        <w:b/>
+                                        <w:bCs/>
+                                        <w:i/>
+                                        <w:iCs/>
+                                        <w:sz w:val="72"/>
+                                        <w:szCs w:val="72"/>
+                                        <w:lang w:val="es-ES"/>
+                                      </w:rPr>
+                                      <w:t>publico</w:t>
+                                    </w:r>
+                                    <w:proofErr w:type="spellEnd"/>
+                                    <w:r>
+                                      <w:rPr>
+                                        <w:rFonts w:ascii="Arial" w:hAnsi="Arial" w:cs="Arial"/>
+                                        <w:b/>
+                                        <w:bCs/>
+                                        <w:i/>
+                                        <w:iCs/>
+                                        <w:sz w:val="72"/>
+                                        <w:szCs w:val="72"/>
+                                        <w:lang w:val="es-ES"/>
+                                      </w:rPr>
+                                      <w:t xml:space="preserve"> municipal</w:t>
                                     </w:r>
                                   </w:sdtContent>
                                 </w:sdt>
                               </w:p>
                               <w:p>
                                 <w:pPr>
-                                  <w:pStyle w:val="Sinespaciado"/>
+                                  <w:pStyle w:val="NoSpacing"/>
                                   <w:spacing w:before="80" w:after="40"/>
                                   <w:rPr>
                                     <w:caps/>
@@ -395,7 +425,7 @@
                               </w:p>
                               <w:p>
                                 <w:pPr>
-                                  <w:pStyle w:val="Sinespaciado"/>
+                                  <w:pStyle w:val="NoSpacing"/>
                                   <w:spacing w:before="80" w:after="40"/>
                                   <w:jc w:val="center"/>
                                   <w:rPr>
@@ -419,7 +449,7 @@
                               </w:p>
                               <w:p>
                                 <w:pPr>
-                                  <w:pStyle w:val="Sinespaciado"/>
+                                  <w:pStyle w:val="NoSpacing"/>
                                   <w:spacing w:before="80" w:after="40"/>
                                   <w:jc w:val="center"/>
                                   <w:rPr>
@@ -463,7 +493,7 @@
                               </w:p>
                               <w:p>
                                 <w:pPr>
-                                  <w:pStyle w:val="Sinespaciado"/>
+                                  <w:pStyle w:val="NoSpacing"/>
                                   <w:spacing w:before="80" w:after="40"/>
                                   <w:jc w:val="center"/>
                                   <w:rPr>
@@ -482,22 +512,12 @@
                                     <w:szCs w:val="18"/>
                                     <w:lang w:val="es-ES"/>
                                   </w:rPr>
-                                  <w:t xml:space="preserve">MARTINEZ GONZALEZ, </w:t>
-                                </w:r>
-                                <w:r>
-                                  <w:rPr>
-                                    <w:rFonts w:ascii="Arial" w:hAnsi="Arial" w:cs="Arial"/>
-                                    <w:caps/>
-                                    <w:sz w:val="18"/>
-                                    <w:szCs w:val="18"/>
-                                    <w:lang w:val="es-ES"/>
-                                  </w:rPr>
-                                  <w:t>DANIEL</w:t>
+                                  <w:t>MARTINEZ GONZALEZ, DANIEL</w:t>
                                 </w:r>
                               </w:p>
                               <w:p>
                                 <w:pPr>
-                                  <w:pStyle w:val="Sinespaciado"/>
+                                  <w:pStyle w:val="NoSpacing"/>
                                   <w:spacing w:before="80" w:after="40"/>
                                   <w:rPr>
                                     <w:rFonts w:ascii="Arial" w:hAnsi="Arial" w:cs="Arial"/>
@@ -539,7 +559,7 @@
                       <w:txbxContent>
                         <w:p>
                           <w:pPr>
-                            <w:pStyle w:val="Sinespaciado"/>
+                            <w:pStyle w:val="NoSpacing"/>
                             <w:spacing w:before="40" w:after="560" w:line="216" w:lineRule="auto"/>
                             <w:rPr>
                               <w:rFonts w:ascii="Arial" w:hAnsi="Arial" w:cs="Arial"/>
@@ -582,14 +602,42 @@
                                   <w:szCs w:val="72"/>
                                   <w:lang w:val="es-ES"/>
                                 </w:rPr>
-                                <w:t xml:space="preserve">Análisis y diseño de la base de datos para:                       Las obras e instalaciones de servicios en el dominio publico municipal </w:t>
+                                <w:t xml:space="preserve">Análisis y diseño de la base de datos para:                       Las obras e instalaciones de servicios en el dominio </w:t>
+                              </w:r>
+                              <w:proofErr w:type="spellStart"/>
+                              <w:r>
+                                <w:rPr>
+                                  <w:rFonts w:ascii="Arial" w:hAnsi="Arial" w:cs="Arial"/>
+                                  <w:b/>
+                                  <w:bCs/>
+                                  <w:i/>
+                                  <w:iCs/>
+                                  <w:sz w:val="72"/>
+                                  <w:szCs w:val="72"/>
+                                  <w:lang w:val="es-ES"/>
+                                </w:rPr>
+                                <w:t>publico</w:t>
+                              </w:r>
+                              <w:proofErr w:type="spellEnd"/>
+                              <w:r>
+                                <w:rPr>
+                                  <w:rFonts w:ascii="Arial" w:hAnsi="Arial" w:cs="Arial"/>
+                                  <w:b/>
+                                  <w:bCs/>
+                                  <w:i/>
+                                  <w:iCs/>
+                                  <w:sz w:val="72"/>
+                                  <w:szCs w:val="72"/>
+                                  <w:lang w:val="es-ES"/>
+                                </w:rPr>
+                                <w:t xml:space="preserve"> municipal</w:t>
                               </w:r>
                             </w:sdtContent>
                           </w:sdt>
                         </w:p>
                         <w:p>
                           <w:pPr>
-                            <w:pStyle w:val="Sinespaciado"/>
+                            <w:pStyle w:val="NoSpacing"/>
                             <w:spacing w:before="80" w:after="40"/>
                             <w:rPr>
                               <w:caps/>
@@ -602,7 +650,7 @@
                         </w:p>
                         <w:p>
                           <w:pPr>
-                            <w:pStyle w:val="Sinespaciado"/>
+                            <w:pStyle w:val="NoSpacing"/>
                             <w:spacing w:before="80" w:after="40"/>
                             <w:jc w:val="center"/>
                             <w:rPr>
@@ -626,7 +674,7 @@
                         </w:p>
                         <w:p>
                           <w:pPr>
-                            <w:pStyle w:val="Sinespaciado"/>
+                            <w:pStyle w:val="NoSpacing"/>
                             <w:spacing w:before="80" w:after="40"/>
                             <w:jc w:val="center"/>
                             <w:rPr>
@@ -670,7 +718,7 @@
                         </w:p>
                         <w:p>
                           <w:pPr>
-                            <w:pStyle w:val="Sinespaciado"/>
+                            <w:pStyle w:val="NoSpacing"/>
                             <w:spacing w:before="80" w:after="40"/>
                             <w:jc w:val="center"/>
                             <w:rPr>
@@ -689,22 +737,12 @@
                               <w:szCs w:val="18"/>
                               <w:lang w:val="es-ES"/>
                             </w:rPr>
-                            <w:t xml:space="preserve">MARTINEZ GONZALEZ, </w:t>
-                          </w:r>
-                          <w:r>
-                            <w:rPr>
-                              <w:rFonts w:ascii="Arial" w:hAnsi="Arial" w:cs="Arial"/>
-                              <w:caps/>
-                              <w:sz w:val="18"/>
-                              <w:szCs w:val="18"/>
-                              <w:lang w:val="es-ES"/>
-                            </w:rPr>
-                            <w:t>DANIEL</w:t>
+                            <w:t>MARTINEZ GONZALEZ, DANIEL</w:t>
                           </w:r>
                         </w:p>
                         <w:p>
                           <w:pPr>
-                            <w:pStyle w:val="Sinespaciado"/>
+                            <w:pStyle w:val="NoSpacing"/>
                             <w:spacing w:before="80" w:after="40"/>
                             <w:rPr>
                               <w:rFonts w:ascii="Arial" w:hAnsi="Arial" w:cs="Arial"/>
@@ -765,7 +803,7 @@
       <w:sdtContent>
         <w:p>
           <w:pPr>
-            <w:pStyle w:val="TtuloTDC"/>
+            <w:pStyle w:val="TOCHeading"/>
             <w:rPr>
               <w:rFonts w:ascii="Arial" w:hAnsi="Arial" w:cs="Arial"/>
               <w:b/>
@@ -795,12 +833,28 @@
               <w:rFonts w:ascii="Arial" w:hAnsi="Arial" w:cs="Arial"/>
               <w:b/>
             </w:rPr>
-            <w:t>Plan de Startup.</w:t>
+            <w:t xml:space="preserve">Plan de </w:t>
+          </w:r>
+          <w:proofErr w:type="gramStart"/>
+          <w:r>
+            <w:rPr>
+              <w:rFonts w:ascii="Arial" w:hAnsi="Arial" w:cs="Arial"/>
+              <w:b/>
+            </w:rPr>
+            <w:t>Startup</w:t>
+          </w:r>
+          <w:proofErr w:type="gramEnd"/>
+          <w:r>
+            <w:rPr>
+              <w:rFonts w:ascii="Arial" w:hAnsi="Arial" w:cs="Arial"/>
+              <w:b/>
+            </w:rPr>
+            <w:t>.</w:t>
           </w:r>
         </w:p>
         <w:p>
           <w:pPr>
-            <w:pStyle w:val="TDC1"/>
+            <w:pStyle w:val="TOC1"/>
             <w:tabs>
               <w:tab w:val="right" w:leader="dot" w:pos="6136"/>
             </w:tabs>
@@ -822,7 +876,7 @@
           <w:hyperlink w:anchor="_Toc150450116" w:history="1">
             <w:r>
               <w:rPr>
-                <w:rStyle w:val="Hipervnculo"/>
+                <w:rStyle w:val="Hyperlink"/>
                 <w:rFonts w:eastAsia="Times New Roman"/>
                 <w:noProof/>
                 <w:lang w:eastAsia="en-GB"/>
@@ -881,7 +935,7 @@
         </w:p>
         <w:p>
           <w:pPr>
-            <w:pStyle w:val="TDC1"/>
+            <w:pStyle w:val="TOC1"/>
             <w:tabs>
               <w:tab w:val="right" w:leader="dot" w:pos="6136"/>
             </w:tabs>
@@ -894,7 +948,7 @@
           <w:hyperlink w:anchor="_Toc150450117" w:history="1">
             <w:r>
               <w:rPr>
-                <w:rStyle w:val="Hipervnculo"/>
+                <w:rStyle w:val="Hyperlink"/>
                 <w:rFonts w:eastAsia="Times New Roman"/>
                 <w:noProof/>
                 <w:lang w:eastAsia="en-GB"/>
@@ -1470,7 +1524,7 @@
     </w:p>
     <w:p>
       <w:pPr>
-        <w:pStyle w:val="Ttulo"/>
+        <w:pStyle w:val="Title"/>
         <w:rPr>
           <w:rFonts w:eastAsia="Times New Roman"/>
           <w:lang w:eastAsia="en-GB"/>
@@ -1521,7 +1575,7 @@
     </w:p>
     <w:p>
       <w:pPr>
-        <w:pStyle w:val="Ttulo1"/>
+        <w:pStyle w:val="Heading1"/>
         <w:rPr>
           <w:rFonts w:eastAsia="Times New Roman"/>
           <w:sz w:val="36"/>
@@ -1584,6 +1638,7 @@
         <w:rPr>
           <w:rFonts w:ascii="Arial" w:eastAsia="Times New Roman" w:hAnsi="Arial" w:cs="Arial"/>
           <w:i/>
+          <w:noProof/>
           <w:color w:val="000000"/>
           <w:kern w:val="0"/>
           <w:sz w:val="24"/>
@@ -1592,9 +1647,9 @@
           <w14:ligatures w14:val="none"/>
         </w:rPr>
         <w:drawing>
-          <wp:inline distT="0" distB="0" distL="0" distR="0" wp14:anchorId="123BDC68" wp14:editId="15AAC8EA">
-            <wp:extent cx="3902710" cy="3207385"/>
-            <wp:effectExtent l="0" t="0" r="2540" b="0"/>
+          <wp:inline distT="0" distB="0" distL="0" distR="0" wp14:anchorId="123BDC68" wp14:editId="05ACBC8B">
+            <wp:extent cx="5679057" cy="4667250"/>
+            <wp:effectExtent l="0" t="0" r="0" b="0"/>
             <wp:docPr id="653642028" name="Imagen 1" descr="Diagrama&#10;&#10;Descripción generada automáticamente"/>
             <wp:cNvGraphicFramePr>
               <a:graphicFrameLocks xmlns:a="http://schemas.openxmlformats.org/drawingml/2006/main" noChangeAspect="1"/>
@@ -1615,7 +1670,7 @@
                   <pic:spPr>
                     <a:xfrm>
                       <a:off x="0" y="0"/>
-                      <a:ext cx="3902710" cy="3207385"/>
+                      <a:ext cx="5704048" cy="4687789"/>
                     </a:xfrm>
                     <a:prstGeom prst="rect">
                       <a:avLst/>
@@ -1630,7 +1685,7 @@
     </w:p>
     <w:p>
       <w:pPr>
-        <w:pStyle w:val="Ttulo1"/>
+        <w:pStyle w:val="Heading1"/>
         <w:jc w:val="both"/>
         <w:rPr>
           <w:rFonts w:eastAsia="Times New Roman"/>
@@ -1642,7 +1697,7 @@
     </w:p>
     <w:p>
       <w:pPr>
-        <w:pStyle w:val="Ttulo1"/>
+        <w:pStyle w:val="Heading1"/>
         <w:jc w:val="both"/>
         <w:rPr>
           <w:rFonts w:eastAsia="Times New Roman"/>
@@ -1654,7 +1709,7 @@
     </w:p>
     <w:p>
       <w:pPr>
-        <w:pStyle w:val="Ttulo1"/>
+        <w:pStyle w:val="Heading1"/>
         <w:jc w:val="both"/>
         <w:rPr>
           <w:rFonts w:eastAsia="Times New Roman"/>
@@ -1666,7 +1721,7 @@
     </w:p>
     <w:p>
       <w:pPr>
-        <w:pStyle w:val="Ttulo1"/>
+        <w:pStyle w:val="Heading1"/>
         <w:jc w:val="both"/>
         <w:rPr>
           <w:rFonts w:eastAsia="Times New Roman"/>
@@ -1678,7 +1733,7 @@
     </w:p>
     <w:p>
       <w:pPr>
-        <w:pStyle w:val="Ttulo1"/>
+        <w:pStyle w:val="Heading1"/>
         <w:jc w:val="both"/>
         <w:rPr>
           <w:rFonts w:eastAsia="Times New Roman"/>
@@ -1690,7 +1745,7 @@
     </w:p>
     <w:p>
       <w:pPr>
-        <w:pStyle w:val="Ttulo1"/>
+        <w:pStyle w:val="Heading1"/>
         <w:jc w:val="both"/>
         <w:rPr>
           <w:rFonts w:eastAsia="Times New Roman"/>
@@ -1702,7 +1757,21 @@
     </w:p>
     <w:p>
       <w:pPr>
-        <w:pStyle w:val="Ttulo1"/>
+        <w:rPr>
+          <w:lang w:eastAsia="en-GB"/>
+        </w:rPr>
+      </w:pPr>
+    </w:p>
+    <w:p>
+      <w:pPr>
+        <w:rPr>
+          <w:lang w:eastAsia="en-GB"/>
+        </w:rPr>
+      </w:pPr>
+    </w:p>
+    <w:p>
+      <w:pPr>
+        <w:pStyle w:val="Heading1"/>
         <w:jc w:val="both"/>
         <w:rPr>
           <w:rFonts w:eastAsia="Times New Roman"/>
@@ -1711,66 +1780,27 @@
           <w:lang w:eastAsia="en-GB"/>
         </w:rPr>
       </w:pPr>
-    </w:p>
-    <w:p>
-      <w:pPr>
-        <w:pStyle w:val="Ttulo1"/>
-        <w:jc w:val="both"/>
+      <w:bookmarkStart w:id="2" w:name="_Toc150450117"/>
+      <w:r>
         <w:rPr>
           <w:rFonts w:eastAsia="Times New Roman"/>
           <w:sz w:val="36"/>
           <w:szCs w:val="36"/>
           <w:lang w:eastAsia="en-GB"/>
         </w:rPr>
-      </w:pPr>
-    </w:p>
-    <w:p>
-      <w:pPr>
-        <w:rPr>
-          <w:lang w:eastAsia="en-GB"/>
-        </w:rPr>
-      </w:pPr>
-    </w:p>
-    <w:p>
-      <w:pPr>
-        <w:rPr>
-          <w:lang w:eastAsia="en-GB"/>
-        </w:rPr>
-      </w:pPr>
-    </w:p>
-    <w:p>
-      <w:pPr>
-        <w:rPr>
-          <w:lang w:eastAsia="en-GB"/>
-        </w:rPr>
-      </w:pPr>
-    </w:p>
-    <w:p>
-      <w:pPr>
-        <w:rPr>
-          <w:lang w:eastAsia="en-GB"/>
-        </w:rPr>
-      </w:pPr>
-    </w:p>
-    <w:p>
-      <w:pPr>
-        <w:rPr>
-          <w:lang w:eastAsia="en-GB"/>
-        </w:rPr>
-      </w:pPr>
-    </w:p>
-    <w:p>
-      <w:pPr>
-        <w:pStyle w:val="Ttulo1"/>
-        <w:jc w:val="both"/>
+        <w:lastRenderedPageBreak/>
+        <w:t xml:space="preserve">B — </w:t>
+      </w:r>
+      <w:r>
         <w:rPr>
           <w:rFonts w:eastAsia="Times New Roman"/>
           <w:sz w:val="36"/>
           <w:szCs w:val="36"/>
           <w:lang w:eastAsia="en-GB"/>
         </w:rPr>
-      </w:pPr>
-      <w:bookmarkStart w:id="2" w:name="_Toc150450117"/>
+        <w:t>Esquema Relacional</w:t>
+      </w:r>
+      <w:bookmarkEnd w:id="2"/>
       <w:r>
         <w:rPr>
           <w:rFonts w:eastAsia="Times New Roman"/>
@@ -1778,26 +1808,6 @@
           <w:szCs w:val="36"/>
           <w:lang w:eastAsia="en-GB"/>
         </w:rPr>
-        <w:lastRenderedPageBreak/>
-        <w:t xml:space="preserve">B — </w:t>
-      </w:r>
-      <w:r>
-        <w:rPr>
-          <w:rFonts w:eastAsia="Times New Roman"/>
-          <w:sz w:val="36"/>
-          <w:szCs w:val="36"/>
-          <w:lang w:eastAsia="en-GB"/>
-        </w:rPr>
-        <w:t>Esquema Relacional</w:t>
-      </w:r>
-      <w:bookmarkEnd w:id="2"/>
-      <w:r>
-        <w:rPr>
-          <w:rFonts w:eastAsia="Times New Roman"/>
-          <w:sz w:val="36"/>
-          <w:szCs w:val="36"/>
-          <w:lang w:eastAsia="en-GB"/>
-        </w:rPr>
         <w:t> </w:t>
       </w:r>
     </w:p>
@@ -1828,6 +1838,7 @@
           <w14:ligatures w14:val="none"/>
         </w:rPr>
       </w:pPr>
+      <w:proofErr w:type="gramStart"/>
       <w:r>
         <w:rPr>
           <w:rFonts w:ascii="Arial" w:eastAsia="Times New Roman" w:hAnsi="Arial" w:cs="Arial"/>
@@ -1856,6 +1867,7 @@
         </w:rPr>
         <w:t>id</w:t>
       </w:r>
+      <w:proofErr w:type="gramEnd"/>
       <w:r>
         <w:rPr>
           <w:rFonts w:ascii="Arial" w:eastAsia="Times New Roman" w:hAnsi="Arial" w:cs="Arial"/>
@@ -1873,7 +1885,27 @@
           <w:lang w:eastAsia="en-GB"/>
           <w14:ligatures w14:val="none"/>
         </w:rPr>
-        <w:t>,tipoLicencia,claseLicencia,titular)</w:t>
+        <w:t>,</w:t>
+      </w:r>
+      <w:proofErr w:type="spellStart"/>
+      <w:r>
+        <w:rPr>
+          <w:rFonts w:ascii="Arial" w:eastAsia="Times New Roman" w:hAnsi="Arial" w:cs="Arial"/>
+          <w:kern w:val="0"/>
+          <w:lang w:eastAsia="en-GB"/>
+          <w14:ligatures w14:val="none"/>
+        </w:rPr>
+        <w:t>tipoLicencia,claseLicencia,titular</w:t>
+      </w:r>
+      <w:proofErr w:type="spellEnd"/>
+      <w:r>
+        <w:rPr>
+          <w:rFonts w:ascii="Arial" w:eastAsia="Times New Roman" w:hAnsi="Arial" w:cs="Arial"/>
+          <w:kern w:val="0"/>
+          <w:lang w:eastAsia="en-GB"/>
+          <w14:ligatures w14:val="none"/>
+        </w:rPr>
+        <w:t>)</w:t>
       </w:r>
     </w:p>
     <w:p>
@@ -2705,15 +2737,28 @@
           </mc:Fallback>
         </mc:AlternateContent>
       </w:r>
-      <w:r>
-        <w:rPr>
-          <w:rFonts w:ascii="Arial" w:eastAsia="Times New Roman" w:hAnsi="Arial" w:cs="Arial"/>
-          <w:kern w:val="0"/>
-          <w:lang w:eastAsia="en-GB"/>
-          <w14:ligatures w14:val="none"/>
-        </w:rPr>
-        <w:t>Licencia_DeObra(</w:t>
-      </w:r>
+      <w:proofErr w:type="spellStart"/>
+      <w:r>
+        <w:rPr>
+          <w:rFonts w:ascii="Arial" w:eastAsia="Times New Roman" w:hAnsi="Arial" w:cs="Arial"/>
+          <w:kern w:val="0"/>
+          <w:lang w:eastAsia="en-GB"/>
+          <w14:ligatures w14:val="none"/>
+        </w:rPr>
+        <w:t>Licencia_DeObra</w:t>
+      </w:r>
+      <w:proofErr w:type="spellEnd"/>
+      <w:r>
+        <w:rPr>
+          <w:rFonts w:ascii="Arial" w:eastAsia="Times New Roman" w:hAnsi="Arial" w:cs="Arial"/>
+          <w:kern w:val="0"/>
+          <w:lang w:eastAsia="en-GB"/>
+          <w14:ligatures w14:val="none"/>
+        </w:rPr>
+        <w:t>(</w:t>
+      </w:r>
+      <w:proofErr w:type="spellStart"/>
+      <w:proofErr w:type="gramStart"/>
       <w:r>
         <w:rPr>
           <w:rFonts w:ascii="Arial" w:eastAsia="Times New Roman" w:hAnsi="Arial" w:cs="Arial"/>
@@ -2742,14 +2787,25 @@
         </w:rPr>
         <w:t>idProyecto</w:t>
       </w:r>
-      <w:r>
-        <w:rPr>
-          <w:rFonts w:ascii="Arial" w:eastAsia="Times New Roman" w:hAnsi="Arial" w:cs="Arial"/>
-          <w:kern w:val="0"/>
-          <w:lang w:eastAsia="en-GB"/>
-          <w14:ligatures w14:val="none"/>
-        </w:rPr>
-        <w:t>,fechaInic,fechaFin)</w:t>
+      <w:proofErr w:type="gramEnd"/>
+      <w:r>
+        <w:rPr>
+          <w:rFonts w:ascii="Arial" w:eastAsia="Times New Roman" w:hAnsi="Arial" w:cs="Arial"/>
+          <w:kern w:val="0"/>
+          <w:lang w:eastAsia="en-GB"/>
+          <w14:ligatures w14:val="none"/>
+        </w:rPr>
+        <w:t>,fechaInic,fechaFin</w:t>
+      </w:r>
+      <w:proofErr w:type="spellEnd"/>
+      <w:r>
+        <w:rPr>
+          <w:rFonts w:ascii="Arial" w:eastAsia="Times New Roman" w:hAnsi="Arial" w:cs="Arial"/>
+          <w:kern w:val="0"/>
+          <w:lang w:eastAsia="en-GB"/>
+          <w14:ligatures w14:val="none"/>
+        </w:rPr>
+        <w:t>)</w:t>
       </w:r>
     </w:p>
     <w:p>
@@ -2982,15 +3038,28 @@
           <w14:ligatures w14:val="none"/>
         </w:rPr>
       </w:pPr>
-      <w:r>
-        <w:rPr>
-          <w:rFonts w:ascii="Arial" w:eastAsia="Times New Roman" w:hAnsi="Arial" w:cs="Arial"/>
-          <w:kern w:val="0"/>
-          <w:lang w:eastAsia="en-GB"/>
-          <w14:ligatures w14:val="none"/>
-        </w:rPr>
-        <w:t>Licencia_DeOcupacion(</w:t>
-      </w:r>
+      <w:proofErr w:type="spellStart"/>
+      <w:r>
+        <w:rPr>
+          <w:rFonts w:ascii="Arial" w:eastAsia="Times New Roman" w:hAnsi="Arial" w:cs="Arial"/>
+          <w:kern w:val="0"/>
+          <w:lang w:eastAsia="en-GB"/>
+          <w14:ligatures w14:val="none"/>
+        </w:rPr>
+        <w:t>Licencia_DeOcupacion</w:t>
+      </w:r>
+      <w:proofErr w:type="spellEnd"/>
+      <w:r>
+        <w:rPr>
+          <w:rFonts w:ascii="Arial" w:eastAsia="Times New Roman" w:hAnsi="Arial" w:cs="Arial"/>
+          <w:kern w:val="0"/>
+          <w:lang w:eastAsia="en-GB"/>
+          <w14:ligatures w14:val="none"/>
+        </w:rPr>
+        <w:t>(</w:t>
+      </w:r>
+      <w:proofErr w:type="spellStart"/>
+      <w:proofErr w:type="gramStart"/>
       <w:r>
         <w:rPr>
           <w:rFonts w:ascii="Arial" w:eastAsia="Times New Roman" w:hAnsi="Arial" w:cs="Arial"/>
@@ -3008,7 +3077,18 @@
           <w:lang w:eastAsia="en-GB"/>
           <w14:ligatures w14:val="none"/>
         </w:rPr>
-        <w:t>,dominioComprendido,*)</w:t>
+        <w:t>,dominioComprendido</w:t>
+      </w:r>
+      <w:proofErr w:type="spellEnd"/>
+      <w:proofErr w:type="gramEnd"/>
+      <w:r>
+        <w:rPr>
+          <w:rFonts w:ascii="Arial" w:eastAsia="Times New Roman" w:hAnsi="Arial" w:cs="Arial"/>
+          <w:kern w:val="0"/>
+          <w:lang w:eastAsia="en-GB"/>
+          <w14:ligatures w14:val="none"/>
+        </w:rPr>
+        <w:t>,*)</w:t>
       </w:r>
     </w:p>
     <w:p>
@@ -3145,15 +3225,28 @@
           <w14:ligatures w14:val="none"/>
         </w:rPr>
       </w:pPr>
-      <w:r>
-        <w:rPr>
-          <w:rFonts w:ascii="Arial" w:eastAsia="Times New Roman" w:hAnsi="Arial" w:cs="Arial"/>
-          <w:kern w:val="0"/>
-          <w:lang w:eastAsia="en-GB"/>
-          <w14:ligatures w14:val="none"/>
-        </w:rPr>
-        <w:t>Licencia_DeConexiones(</w:t>
-      </w:r>
+      <w:proofErr w:type="spellStart"/>
+      <w:r>
+        <w:rPr>
+          <w:rFonts w:ascii="Arial" w:eastAsia="Times New Roman" w:hAnsi="Arial" w:cs="Arial"/>
+          <w:kern w:val="0"/>
+          <w:lang w:eastAsia="en-GB"/>
+          <w14:ligatures w14:val="none"/>
+        </w:rPr>
+        <w:t>Licencia_DeConexiones</w:t>
+      </w:r>
+      <w:proofErr w:type="spellEnd"/>
+      <w:r>
+        <w:rPr>
+          <w:rFonts w:ascii="Arial" w:eastAsia="Times New Roman" w:hAnsi="Arial" w:cs="Arial"/>
+          <w:kern w:val="0"/>
+          <w:lang w:eastAsia="en-GB"/>
+          <w14:ligatures w14:val="none"/>
+        </w:rPr>
+        <w:t>(</w:t>
+      </w:r>
+      <w:proofErr w:type="spellStart"/>
+      <w:proofErr w:type="gramStart"/>
       <w:r>
         <w:rPr>
           <w:rFonts w:ascii="Arial" w:eastAsia="Times New Roman" w:hAnsi="Arial" w:cs="Arial"/>
@@ -3171,7 +3264,27 @@
           <w:lang w:eastAsia="en-GB"/>
           <w14:ligatures w14:val="none"/>
         </w:rPr>
-        <w:t>,claseConxion,tipoCanalizacion,*)</w:t>
+        <w:t>,claseConxion</w:t>
+      </w:r>
+      <w:proofErr w:type="gramEnd"/>
+      <w:r>
+        <w:rPr>
+          <w:rFonts w:ascii="Arial" w:eastAsia="Times New Roman" w:hAnsi="Arial" w:cs="Arial"/>
+          <w:kern w:val="0"/>
+          <w:lang w:eastAsia="en-GB"/>
+          <w14:ligatures w14:val="none"/>
+        </w:rPr>
+        <w:t>,tipoCanalizacion</w:t>
+      </w:r>
+      <w:proofErr w:type="spellEnd"/>
+      <w:r>
+        <w:rPr>
+          <w:rFonts w:ascii="Arial" w:eastAsia="Times New Roman" w:hAnsi="Arial" w:cs="Arial"/>
+          <w:kern w:val="0"/>
+          <w:lang w:eastAsia="en-GB"/>
+          <w14:ligatures w14:val="none"/>
+        </w:rPr>
+        <w:t>,*)</w:t>
       </w:r>
     </w:p>
     <w:p>
@@ -3260,6 +3373,7 @@
           </mc:Fallback>
         </mc:AlternateContent>
       </w:r>
+      <w:proofErr w:type="gramStart"/>
       <w:r>
         <w:rPr>
           <w:rFonts w:ascii="Arial" w:eastAsia="Times New Roman" w:hAnsi="Arial" w:cs="Arial"/>
@@ -3278,6 +3392,8 @@
         </w:rPr>
         <w:t>(</w:t>
       </w:r>
+      <w:proofErr w:type="spellStart"/>
+      <w:proofErr w:type="gramEnd"/>
       <w:r>
         <w:rPr>
           <w:rFonts w:ascii="Arial" w:eastAsia="Times New Roman" w:hAnsi="Arial" w:cs="Arial"/>
@@ -3288,14 +3404,55 @@
         </w:rPr>
         <w:t>idObra</w:t>
       </w:r>
-      <w:r>
-        <w:rPr>
-          <w:rFonts w:ascii="Arial" w:eastAsia="Times New Roman" w:hAnsi="Arial" w:cs="Arial"/>
-          <w:kern w:val="0"/>
-          <w:lang w:eastAsia="en-GB"/>
-          <w14:ligatures w14:val="none"/>
-        </w:rPr>
-        <w:t>, fechaInic, fechaFin)</w:t>
+      <w:proofErr w:type="spellEnd"/>
+      <w:r>
+        <w:rPr>
+          <w:rFonts w:ascii="Arial" w:eastAsia="Times New Roman" w:hAnsi="Arial" w:cs="Arial"/>
+          <w:kern w:val="0"/>
+          <w:lang w:eastAsia="en-GB"/>
+          <w14:ligatures w14:val="none"/>
+        </w:rPr>
+        <w:t xml:space="preserve">, </w:t>
+      </w:r>
+      <w:proofErr w:type="spellStart"/>
+      <w:r>
+        <w:rPr>
+          <w:rFonts w:ascii="Arial" w:eastAsia="Times New Roman" w:hAnsi="Arial" w:cs="Arial"/>
+          <w:kern w:val="0"/>
+          <w:lang w:eastAsia="en-GB"/>
+          <w14:ligatures w14:val="none"/>
+        </w:rPr>
+        <w:t>fechaInic</w:t>
+      </w:r>
+      <w:proofErr w:type="spellEnd"/>
+      <w:r>
+        <w:rPr>
+          <w:rFonts w:ascii="Arial" w:eastAsia="Times New Roman" w:hAnsi="Arial" w:cs="Arial"/>
+          <w:kern w:val="0"/>
+          <w:lang w:eastAsia="en-GB"/>
+          <w14:ligatures w14:val="none"/>
+        </w:rPr>
+        <w:t xml:space="preserve">, </w:t>
+      </w:r>
+      <w:proofErr w:type="spellStart"/>
+      <w:r>
+        <w:rPr>
+          <w:rFonts w:ascii="Arial" w:eastAsia="Times New Roman" w:hAnsi="Arial" w:cs="Arial"/>
+          <w:kern w:val="0"/>
+          <w:lang w:eastAsia="en-GB"/>
+          <w14:ligatures w14:val="none"/>
+        </w:rPr>
+        <w:t>fechaFin</w:t>
+      </w:r>
+      <w:proofErr w:type="spellEnd"/>
+      <w:r>
+        <w:rPr>
+          <w:rFonts w:ascii="Arial" w:eastAsia="Times New Roman" w:hAnsi="Arial" w:cs="Arial"/>
+          <w:kern w:val="0"/>
+          <w:lang w:eastAsia="en-GB"/>
+          <w14:ligatures w14:val="none"/>
+        </w:rPr>
+        <w:t>)</w:t>
       </w:r>
     </w:p>
     <w:p>
@@ -3529,6 +3686,7 @@
           <w14:ligatures w14:val="none"/>
         </w:rPr>
       </w:pPr>
+      <w:proofErr w:type="spellStart"/>
       <w:r>
         <w:rPr>
           <w:rFonts w:ascii="Arial" w:eastAsia="Times New Roman" w:hAnsi="Arial" w:cs="Arial"/>
@@ -3538,6 +3696,7 @@
         </w:rPr>
         <w:t>Inspeccion</w:t>
       </w:r>
+      <w:proofErr w:type="spellEnd"/>
       <w:r>
         <w:rPr>
           <w:rFonts w:ascii="Arial" w:eastAsia="Times New Roman" w:hAnsi="Arial" w:cs="Arial"/>
@@ -3547,6 +3706,8 @@
         </w:rPr>
         <w:t>(</w:t>
       </w:r>
+      <w:proofErr w:type="spellStart"/>
+      <w:proofErr w:type="gramStart"/>
       <w:r>
         <w:rPr>
           <w:rFonts w:ascii="Arial" w:eastAsia="Times New Roman" w:hAnsi="Arial" w:cs="Arial"/>
@@ -3564,7 +3725,27 @@
           <w:lang w:eastAsia="en-GB"/>
           <w14:ligatures w14:val="none"/>
         </w:rPr>
-        <w:t>,idObra,comprobacionEspacio,*)</w:t>
+        <w:t>,idObra</w:t>
+      </w:r>
+      <w:proofErr w:type="gramEnd"/>
+      <w:r>
+        <w:rPr>
+          <w:rFonts w:ascii="Arial" w:eastAsia="Times New Roman" w:hAnsi="Arial" w:cs="Arial"/>
+          <w:kern w:val="0"/>
+          <w:lang w:eastAsia="en-GB"/>
+          <w14:ligatures w14:val="none"/>
+        </w:rPr>
+        <w:t>,comprobacionEspacio</w:t>
+      </w:r>
+      <w:proofErr w:type="spellEnd"/>
+      <w:r>
+        <w:rPr>
+          <w:rFonts w:ascii="Arial" w:eastAsia="Times New Roman" w:hAnsi="Arial" w:cs="Arial"/>
+          <w:kern w:val="0"/>
+          <w:lang w:eastAsia="en-GB"/>
+          <w14:ligatures w14:val="none"/>
+        </w:rPr>
+        <w:t>,*)</w:t>
       </w:r>
     </w:p>
     <w:p>
@@ -3820,16 +4001,37 @@
           <w:lang w:eastAsia="en-GB"/>
           <w14:ligatures w14:val="none"/>
         </w:rPr>
-        <w:t>#idMulta</w:t>
-      </w:r>
-      <w:r>
-        <w:rPr>
-          <w:rFonts w:ascii="Arial" w:eastAsia="Times New Roman" w:hAnsi="Arial" w:cs="Arial"/>
-          <w:kern w:val="0"/>
-          <w:lang w:eastAsia="en-GB"/>
-          <w14:ligatures w14:val="none"/>
-        </w:rPr>
-        <w:t>,idInspeccion,tipoInfraccion,importe)</w:t>
+        <w:t>#</w:t>
+      </w:r>
+      <w:proofErr w:type="gramStart"/>
+      <w:r>
+        <w:rPr>
+          <w:rFonts w:ascii="Arial" w:eastAsia="Times New Roman" w:hAnsi="Arial" w:cs="Arial"/>
+          <w:kern w:val="0"/>
+          <w:u w:val="single"/>
+          <w:lang w:eastAsia="en-GB"/>
+          <w14:ligatures w14:val="none"/>
+        </w:rPr>
+        <w:t>idMulta</w:t>
+      </w:r>
+      <w:r>
+        <w:rPr>
+          <w:rFonts w:ascii="Arial" w:eastAsia="Times New Roman" w:hAnsi="Arial" w:cs="Arial"/>
+          <w:kern w:val="0"/>
+          <w:lang w:eastAsia="en-GB"/>
+          <w14:ligatures w14:val="none"/>
+        </w:rPr>
+        <w:t>,idInspeccion</w:t>
+      </w:r>
+      <w:proofErr w:type="gramEnd"/>
+      <w:r>
+        <w:rPr>
+          <w:rFonts w:ascii="Arial" w:eastAsia="Times New Roman" w:hAnsi="Arial" w:cs="Arial"/>
+          <w:kern w:val="0"/>
+          <w:lang w:eastAsia="en-GB"/>
+          <w14:ligatures w14:val="none"/>
+        </w:rPr>
+        <w:t>,tipoInfraccion,importe)</w:t>
       </w:r>
     </w:p>
     <w:p>
@@ -3888,6 +4090,8 @@
         </w:rPr>
         <w:t>(</w:t>
       </w:r>
+      <w:proofErr w:type="spellStart"/>
+      <w:proofErr w:type="gramStart"/>
       <w:r>
         <w:rPr>
           <w:rFonts w:ascii="Arial" w:eastAsia="Times New Roman" w:hAnsi="Arial" w:cs="Arial"/>
@@ -3914,7 +4118,27 @@
           <w:lang w:eastAsia="en-GB"/>
           <w14:ligatures w14:val="none"/>
         </w:rPr>
-        <w:t>motivoObra,tipoInstalaciones,*)</w:t>
+        <w:t>motivoObra</w:t>
+      </w:r>
+      <w:proofErr w:type="gramEnd"/>
+      <w:r>
+        <w:rPr>
+          <w:rFonts w:ascii="Arial" w:eastAsia="Times New Roman" w:hAnsi="Arial" w:cs="Arial"/>
+          <w:kern w:val="0"/>
+          <w:lang w:eastAsia="en-GB"/>
+          <w14:ligatures w14:val="none"/>
+        </w:rPr>
+        <w:t>,tipoInstalaciones</w:t>
+      </w:r>
+      <w:proofErr w:type="spellEnd"/>
+      <w:r>
+        <w:rPr>
+          <w:rFonts w:ascii="Arial" w:eastAsia="Times New Roman" w:hAnsi="Arial" w:cs="Arial"/>
+          <w:kern w:val="0"/>
+          <w:lang w:eastAsia="en-GB"/>
+          <w14:ligatures w14:val="none"/>
+        </w:rPr>
+        <w:t>,*)</w:t>
       </w:r>
     </w:p>
     <w:p>
@@ -4303,6 +4527,8 @@
         </w:rPr>
         <w:t>(</w:t>
       </w:r>
+      <w:proofErr w:type="spellStart"/>
+      <w:proofErr w:type="gramStart"/>
       <w:r>
         <w:rPr>
           <w:rFonts w:ascii="Arial" w:eastAsia="Times New Roman" w:hAnsi="Arial" w:cs="Arial"/>
@@ -4320,7 +4546,18 @@
           <w:lang w:eastAsia="en-GB"/>
           <w14:ligatures w14:val="none"/>
         </w:rPr>
-        <w:t>,idProyecto,*)</w:t>
+        <w:t>,idProyecto</w:t>
+      </w:r>
+      <w:proofErr w:type="spellEnd"/>
+      <w:proofErr w:type="gramEnd"/>
+      <w:r>
+        <w:rPr>
+          <w:rFonts w:ascii="Arial" w:eastAsia="Times New Roman" w:hAnsi="Arial" w:cs="Arial"/>
+          <w:kern w:val="0"/>
+          <w:lang w:eastAsia="en-GB"/>
+          <w14:ligatures w14:val="none"/>
+        </w:rPr>
+        <w:t>,*)</w:t>
       </w:r>
     </w:p>
     <w:p>
@@ -4568,6 +4805,8 @@
         </w:rPr>
         <w:t>(</w:t>
       </w:r>
+      <w:proofErr w:type="spellStart"/>
+      <w:proofErr w:type="gramStart"/>
       <w:r>
         <w:rPr>
           <w:rFonts w:ascii="Arial" w:eastAsia="Times New Roman" w:hAnsi="Arial" w:cs="Arial"/>
@@ -4585,7 +4824,18 @@
           <w:lang w:eastAsia="en-GB"/>
           <w14:ligatures w14:val="none"/>
         </w:rPr>
-        <w:t>,dominioComprendido)</w:t>
+        <w:t>,dominioComprendido</w:t>
+      </w:r>
+      <w:proofErr w:type="spellEnd"/>
+      <w:proofErr w:type="gramEnd"/>
+      <w:r>
+        <w:rPr>
+          <w:rFonts w:ascii="Arial" w:eastAsia="Times New Roman" w:hAnsi="Arial" w:cs="Arial"/>
+          <w:kern w:val="0"/>
+          <w:lang w:eastAsia="en-GB"/>
+          <w14:ligatures w14:val="none"/>
+        </w:rPr>
+        <w:t>)</w:t>
       </w:r>
     </w:p>
     <w:p>
@@ -4626,6 +4876,7 @@
           <w14:ligatures w14:val="none"/>
         </w:rPr>
       </w:pPr>
+      <w:proofErr w:type="gramStart"/>
       <w:r>
         <w:rPr>
           <w:rFonts w:ascii="Arial" w:eastAsia="Times New Roman" w:hAnsi="Arial" w:cs="Arial"/>
@@ -4642,7 +4893,17 @@
           <w:lang w:eastAsia="en-GB"/>
           <w14:ligatures w14:val="none"/>
         </w:rPr>
-        <w:t>()</w:t>
+        <w:t>(</w:t>
+      </w:r>
+      <w:proofErr w:type="gramEnd"/>
+      <w:r>
+        <w:rPr>
+          <w:rFonts w:ascii="Arial" w:eastAsia="Times New Roman" w:hAnsi="Arial" w:cs="Arial"/>
+          <w:kern w:val="0"/>
+          <w:lang w:eastAsia="en-GB"/>
+          <w14:ligatures w14:val="none"/>
+        </w:rPr>
+        <w:t>)</w:t>
       </w:r>
     </w:p>
     <w:p>
@@ -4683,6 +4944,7 @@
           <w14:ligatures w14:val="none"/>
         </w:rPr>
       </w:pPr>
+      <w:proofErr w:type="gramStart"/>
       <w:r>
         <w:rPr>
           <w:rFonts w:ascii="Arial" w:eastAsia="Times New Roman" w:hAnsi="Arial" w:cs="Arial"/>
@@ -4699,7 +4961,17 @@
           <w:lang w:eastAsia="en-GB"/>
           <w14:ligatures w14:val="none"/>
         </w:rPr>
-        <w:t>()</w:t>
+        <w:t>(</w:t>
+      </w:r>
+      <w:proofErr w:type="gramEnd"/>
+      <w:r>
+        <w:rPr>
+          <w:rFonts w:ascii="Arial" w:eastAsia="Times New Roman" w:hAnsi="Arial" w:cs="Arial"/>
+          <w:kern w:val="0"/>
+          <w:lang w:eastAsia="en-GB"/>
+          <w14:ligatures w14:val="none"/>
+        </w:rPr>
+        <w:t>)</w:t>
       </w:r>
     </w:p>
     <w:p>
@@ -4740,6 +5012,7 @@
           <w14:ligatures w14:val="none"/>
         </w:rPr>
       </w:pPr>
+      <w:proofErr w:type="spellStart"/>
       <w:r>
         <w:rPr>
           <w:rFonts w:ascii="Arial" w:eastAsia="Times New Roman" w:hAnsi="Arial" w:cs="Arial"/>
@@ -4749,6 +5022,7 @@
         </w:rPr>
         <w:t>GaleriaServicios</w:t>
       </w:r>
+      <w:proofErr w:type="spellEnd"/>
       <w:r>
         <w:rPr>
           <w:rFonts w:ascii="Arial" w:eastAsia="Times New Roman" w:hAnsi="Arial" w:cs="Arial"/>
@@ -4813,7 +5087,29 @@
           <w:lang w:eastAsia="en-GB"/>
           <w14:ligatures w14:val="none"/>
         </w:rPr>
-        <w:t>(tipoTubular,anchura)</w:t>
+        <w:t>(</w:t>
+      </w:r>
+      <w:proofErr w:type="spellStart"/>
+      <w:proofErr w:type="gramStart"/>
+      <w:r>
+        <w:rPr>
+          <w:rFonts w:ascii="Arial" w:eastAsia="Times New Roman" w:hAnsi="Arial" w:cs="Arial"/>
+          <w:kern w:val="0"/>
+          <w:lang w:eastAsia="en-GB"/>
+          <w14:ligatures w14:val="none"/>
+        </w:rPr>
+        <w:t>tipoTubular,anchura</w:t>
+      </w:r>
+      <w:proofErr w:type="spellEnd"/>
+      <w:proofErr w:type="gramEnd"/>
+      <w:r>
+        <w:rPr>
+          <w:rFonts w:ascii="Arial" w:eastAsia="Times New Roman" w:hAnsi="Arial" w:cs="Arial"/>
+          <w:kern w:val="0"/>
+          <w:lang w:eastAsia="en-GB"/>
+          <w14:ligatures w14:val="none"/>
+        </w:rPr>
+        <w:t>)</w:t>
       </w:r>
     </w:p>
     <w:p>
@@ -4917,6 +5213,8 @@
         </w:rPr>
         <w:t>(</w:t>
       </w:r>
+      <w:proofErr w:type="spellStart"/>
+      <w:proofErr w:type="gramStart"/>
       <w:r>
         <w:rPr>
           <w:rFonts w:ascii="Arial" w:eastAsia="Times New Roman" w:hAnsi="Arial" w:cs="Arial"/>
@@ -4934,7 +5232,18 @@
           <w:lang w:eastAsia="en-GB"/>
           <w14:ligatures w14:val="none"/>
         </w:rPr>
-        <w:t>,dominioComprendido,*)</w:t>
+        <w:t>,dominioComprendido</w:t>
+      </w:r>
+      <w:proofErr w:type="spellEnd"/>
+      <w:proofErr w:type="gramEnd"/>
+      <w:r>
+        <w:rPr>
+          <w:rFonts w:ascii="Arial" w:eastAsia="Times New Roman" w:hAnsi="Arial" w:cs="Arial"/>
+          <w:kern w:val="0"/>
+          <w:lang w:eastAsia="en-GB"/>
+          <w14:ligatures w14:val="none"/>
+        </w:rPr>
+        <w:t>,*)</w:t>
       </w:r>
     </w:p>
     <w:p>
@@ -5119,6 +5428,7 @@
           <w14:ligatures w14:val="none"/>
         </w:rPr>
       </w:pPr>
+      <w:proofErr w:type="spellStart"/>
       <w:r>
         <w:rPr>
           <w:rFonts w:ascii="Arial" w:eastAsia="Times New Roman" w:hAnsi="Arial" w:cs="Arial"/>
@@ -5128,6 +5438,7 @@
         </w:rPr>
         <w:t>Conducción_Electrica</w:t>
       </w:r>
+      <w:proofErr w:type="spellEnd"/>
       <w:r>
         <w:rPr>
           <w:rFonts w:ascii="Arial" w:eastAsia="Times New Roman" w:hAnsi="Arial" w:cs="Arial"/>
@@ -5137,6 +5448,8 @@
         </w:rPr>
         <w:t>(</w:t>
       </w:r>
+      <w:proofErr w:type="spellStart"/>
+      <w:proofErr w:type="gramStart"/>
       <w:r>
         <w:rPr>
           <w:rFonts w:ascii="Arial" w:eastAsia="Times New Roman" w:hAnsi="Arial" w:cs="Arial"/>
@@ -5147,6 +5460,8 @@
         </w:rPr>
         <w:t>idConduccion,energiaTransportada</w:t>
       </w:r>
+      <w:proofErr w:type="spellEnd"/>
+      <w:proofErr w:type="gramEnd"/>
       <w:r>
         <w:rPr>
           <w:rFonts w:ascii="Arial" w:eastAsia="Times New Roman" w:hAnsi="Arial" w:cs="Arial"/>
@@ -5529,6 +5844,7 @@
         </w:rPr>
         <w:t>*Licencia_DeOcupacion(</w:t>
       </w:r>
+      <w:proofErr w:type="gramStart"/>
       <w:r>
         <w:rPr>
           <w:rFonts w:ascii="Arial" w:eastAsia="Times New Roman" w:hAnsi="Arial" w:cs="Arial"/>
@@ -5546,7 +5862,17 @@
           <w:lang w:eastAsia="en-GB"/>
           <w14:ligatures w14:val="none"/>
         </w:rPr>
-        <w:t>,dominioComprendido,claseAveria,tipoCala,emplazamiento,dimensiones,otras,rutaCroquisSituacion,rutaPlanoObra,clasePavimento,superficiePavimento,materiales,maquinaria)</w:t>
+        <w:t>,dominioComprendido</w:t>
+      </w:r>
+      <w:proofErr w:type="gramEnd"/>
+      <w:r>
+        <w:rPr>
+          <w:rFonts w:ascii="Arial" w:eastAsia="Times New Roman" w:hAnsi="Arial" w:cs="Arial"/>
+          <w:kern w:val="0"/>
+          <w:lang w:eastAsia="en-GB"/>
+          <w14:ligatures w14:val="none"/>
+        </w:rPr>
+        <w:t>,claseAveria,tipoCala,emplazamiento,dimensiones,otras,rutaCroquisSituacion,rutaPlanoObra,clasePavimento,superficiePavimento,materiales,maquinaria)</w:t>
       </w:r>
     </w:p>
     <w:p>
@@ -5583,6 +5909,7 @@
         </w:rPr>
         <w:t>*Licencia_DeConexiones(</w:t>
       </w:r>
+      <w:proofErr w:type="gramStart"/>
       <w:r>
         <w:rPr>
           <w:rFonts w:ascii="Arial" w:eastAsia="Times New Roman" w:hAnsi="Arial" w:cs="Arial"/>
@@ -5600,7 +5927,17 @@
           <w:lang w:eastAsia="en-GB"/>
           <w14:ligatures w14:val="none"/>
         </w:rPr>
-        <w:t>,claseConexion,tipoCanalizacion,emplazamiento,dimensiones,otras,rutaCroquisSituacion,rutaPlanoObra,clasePavimento,superfPavimento)</w:t>
+        <w:t>,claseConexion</w:t>
+      </w:r>
+      <w:proofErr w:type="gramEnd"/>
+      <w:r>
+        <w:rPr>
+          <w:rFonts w:ascii="Arial" w:eastAsia="Times New Roman" w:hAnsi="Arial" w:cs="Arial"/>
+          <w:kern w:val="0"/>
+          <w:lang w:eastAsia="en-GB"/>
+          <w14:ligatures w14:val="none"/>
+        </w:rPr>
+        <w:t>,tipoCanalizacion,emplazamiento,dimensiones,otras,rutaCroquisSituacion,rutaPlanoObra,clasePavimento,superfPavimento)</w:t>
       </w:r>
     </w:p>
     <w:p>
@@ -5635,7 +5972,49 @@
           <w:lang w:eastAsia="en-GB"/>
           <w14:ligatures w14:val="none"/>
         </w:rPr>
-        <w:t>*Inspeccion(comprobacionEspacio, comprobacionTiempo,comprobacionConformidad,comprobacionConInstalaciones,comprobacionFormaEjecucion,comprobacionReposicionElementos)</w:t>
+        <w:t>*</w:t>
+      </w:r>
+      <w:proofErr w:type="spellStart"/>
+      <w:proofErr w:type="gramStart"/>
+      <w:r>
+        <w:rPr>
+          <w:rFonts w:ascii="Arial" w:eastAsia="Times New Roman" w:hAnsi="Arial" w:cs="Arial"/>
+          <w:kern w:val="0"/>
+          <w:lang w:eastAsia="en-GB"/>
+          <w14:ligatures w14:val="none"/>
+        </w:rPr>
+        <w:t>Inspeccion</w:t>
+      </w:r>
+      <w:proofErr w:type="spellEnd"/>
+      <w:r>
+        <w:rPr>
+          <w:rFonts w:ascii="Arial" w:eastAsia="Times New Roman" w:hAnsi="Arial" w:cs="Arial"/>
+          <w:kern w:val="0"/>
+          <w:lang w:eastAsia="en-GB"/>
+          <w14:ligatures w14:val="none"/>
+        </w:rPr>
+        <w:t>(</w:t>
+      </w:r>
+      <w:proofErr w:type="spellStart"/>
+      <w:proofErr w:type="gramEnd"/>
+      <w:r>
+        <w:rPr>
+          <w:rFonts w:ascii="Arial" w:eastAsia="Times New Roman" w:hAnsi="Arial" w:cs="Arial"/>
+          <w:kern w:val="0"/>
+          <w:lang w:eastAsia="en-GB"/>
+          <w14:ligatures w14:val="none"/>
+        </w:rPr>
+        <w:t>comprobacionEspacio</w:t>
+      </w:r>
+      <w:proofErr w:type="spellEnd"/>
+      <w:r>
+        <w:rPr>
+          <w:rFonts w:ascii="Arial" w:eastAsia="Times New Roman" w:hAnsi="Arial" w:cs="Arial"/>
+          <w:kern w:val="0"/>
+          <w:lang w:eastAsia="en-GB"/>
+          <w14:ligatures w14:val="none"/>
+        </w:rPr>
+        <w:t>, comprobacionTiempo,comprobacionConformidad,comprobacionConInstalaciones,comprobacionFormaEjecucion,comprobacionReposicionElementos)</w:t>
       </w:r>
     </w:p>
     <w:p>
@@ -5670,12 +6049,32 @@
           <w:lang w:eastAsia="en-GB"/>
           <w14:ligatures w14:val="none"/>
         </w:rPr>
-        <w:t>*Proyecto(motivoObra,tipoinstalaciones,modalidadDeObra,finalidadInstalacion,emplazamientoObra,dimensionesObra,caracteristicasObra,rutaPlanoDetallado,restriccionCirculacion,materiales,equiposTrabajo,maquinaria,duracionPrevisibleObra,calendarioEjecucion,presupuesto)</w:t>
+        <w:t>*Proyecto(</w:t>
+      </w:r>
+      <w:proofErr w:type="gramStart"/>
+      <w:r>
+        <w:rPr>
+          <w:rFonts w:ascii="Arial" w:eastAsia="Times New Roman" w:hAnsi="Arial" w:cs="Arial"/>
+          <w:kern w:val="0"/>
+          <w:lang w:eastAsia="en-GB"/>
+          <w14:ligatures w14:val="none"/>
+        </w:rPr>
+        <w:t>motivoObra,tipoinstalaciones</w:t>
+      </w:r>
+      <w:proofErr w:type="gramEnd"/>
+      <w:r>
+        <w:rPr>
+          <w:rFonts w:ascii="Arial" w:eastAsia="Times New Roman" w:hAnsi="Arial" w:cs="Arial"/>
+          <w:kern w:val="0"/>
+          <w:lang w:eastAsia="en-GB"/>
+          <w14:ligatures w14:val="none"/>
+        </w:rPr>
+        <w:t>,modalidadDeObra,finalidadInstalacion,emplazamientoObra,dimensionesObra,caracteristicasObra,rutaPlanoDetallado,restriccionCirculacion,materiales,equiposTrabajo,maquinaria,duracionPrevisibleObra,calendarioEjecucion,presupuesto)</w:t>
       </w:r>
     </w:p>
     <w:sectPr>
       <w:pgSz w:w="11906" w:h="16838"/>
-      <w:pgMar w:top="1440" w:right="2880" w:bottom="1440" w:left="2880" w:header="708" w:footer="708" w:gutter="0"/>
+      <w:pgMar w:top="1440" w:right="1440" w:bottom="1440" w:left="1440" w:header="708" w:footer="708" w:gutter="0"/>
       <w:pgNumType w:start="0"/>
       <w:cols w:space="708"/>
       <w:titlePg/>
@@ -9507,11 +9906,11 @@
     <w:qFormat/>
     <w:rsid w:val="001E4139"/>
   </w:style>
-  <w:style w:type="paragraph" w:styleId="Ttulo1">
+  <w:style w:type="paragraph" w:styleId="Heading1">
     <w:name w:val="heading 1"/>
     <w:basedOn w:val="Normal"/>
     <w:next w:val="Normal"/>
-    <w:link w:val="Ttulo1Car"/>
+    <w:link w:val="Heading1Char"/>
     <w:uiPriority w:val="9"/>
     <w:qFormat/>
     <w:rsid w:val="00A85D53"/>
@@ -9528,11 +9927,11 @@
       <w:szCs w:val="32"/>
     </w:rPr>
   </w:style>
-  <w:style w:type="paragraph" w:styleId="Ttulo2">
+  <w:style w:type="paragraph" w:styleId="Heading2">
     <w:name w:val="heading 2"/>
     <w:basedOn w:val="Normal"/>
     <w:next w:val="Normal"/>
-    <w:link w:val="Ttulo2Car"/>
+    <w:link w:val="Heading2Char"/>
     <w:uiPriority w:val="9"/>
     <w:unhideWhenUsed/>
     <w:qFormat/>
@@ -9550,11 +9949,11 @@
       <w:szCs w:val="26"/>
     </w:rPr>
   </w:style>
-  <w:style w:type="paragraph" w:styleId="Ttulo3">
+  <w:style w:type="paragraph" w:styleId="Heading3">
     <w:name w:val="heading 3"/>
     <w:basedOn w:val="Normal"/>
     <w:next w:val="Normal"/>
-    <w:link w:val="Ttulo3Car"/>
+    <w:link w:val="Heading3Char"/>
     <w:uiPriority w:val="9"/>
     <w:unhideWhenUsed/>
     <w:qFormat/>
@@ -9572,13 +9971,13 @@
       <w:szCs w:val="24"/>
     </w:rPr>
   </w:style>
-  <w:style w:type="character" w:default="1" w:styleId="Fuentedeprrafopredeter">
+  <w:style w:type="character" w:default="1" w:styleId="DefaultParagraphFont">
     <w:name w:val="Default Paragraph Font"/>
     <w:uiPriority w:val="1"/>
     <w:semiHidden/>
     <w:unhideWhenUsed/>
   </w:style>
-  <w:style w:type="table" w:default="1" w:styleId="Tablanormal">
+  <w:style w:type="table" w:default="1" w:styleId="TableNormal">
     <w:name w:val="Normal Table"/>
     <w:uiPriority w:val="99"/>
     <w:semiHidden/>
@@ -9593,7 +9992,7 @@
       </w:tblCellMar>
     </w:tblPr>
   </w:style>
-  <w:style w:type="numbering" w:default="1" w:styleId="Sinlista">
+  <w:style w:type="numbering" w:default="1" w:styleId="NoList">
     <w:name w:val="No List"/>
     <w:uiPriority w:val="99"/>
     <w:semiHidden/>
@@ -9620,10 +10019,10 @@
   </w:style>
   <w:style w:type="character" w:customStyle="1" w:styleId="apple-tab-span">
     <w:name w:val="apple-tab-span"/>
-    <w:basedOn w:val="Fuentedeprrafopredeter"/>
+    <w:basedOn w:val="DefaultParagraphFont"/>
     <w:rsid w:val="00B84B63"/>
   </w:style>
-  <w:style w:type="paragraph" w:styleId="Prrafodelista">
+  <w:style w:type="paragraph" w:styleId="ListParagraph">
     <w:name w:val="List Paragraph"/>
     <w:basedOn w:val="Normal"/>
     <w:uiPriority w:val="34"/>
@@ -9634,10 +10033,10 @@
       <w:contextualSpacing/>
     </w:pPr>
   </w:style>
-  <w:style w:type="character" w:customStyle="1" w:styleId="Ttulo1Car">
-    <w:name w:val="Título 1 Car"/>
-    <w:basedOn w:val="Fuentedeprrafopredeter"/>
-    <w:link w:val="Ttulo1"/>
+  <w:style w:type="character" w:customStyle="1" w:styleId="Heading1Char">
+    <w:name w:val="Heading 1 Char"/>
+    <w:basedOn w:val="DefaultParagraphFont"/>
+    <w:link w:val="Heading1"/>
     <w:uiPriority w:val="9"/>
     <w:rsid w:val="00A85D53"/>
     <w:rPr>
@@ -9647,11 +10046,11 @@
       <w:szCs w:val="32"/>
     </w:rPr>
   </w:style>
-  <w:style w:type="paragraph" w:styleId="Ttulo">
+  <w:style w:type="paragraph" w:styleId="Title">
     <w:name w:val="Title"/>
     <w:basedOn w:val="Normal"/>
     <w:next w:val="Normal"/>
-    <w:link w:val="TtuloCar"/>
+    <w:link w:val="TitleChar"/>
     <w:uiPriority w:val="10"/>
     <w:qFormat/>
     <w:rsid w:val="00A85D53"/>
@@ -9667,10 +10066,10 @@
       <w:szCs w:val="56"/>
     </w:rPr>
   </w:style>
-  <w:style w:type="character" w:customStyle="1" w:styleId="TtuloCar">
-    <w:name w:val="Título Car"/>
-    <w:basedOn w:val="Fuentedeprrafopredeter"/>
-    <w:link w:val="Ttulo"/>
+  <w:style w:type="character" w:customStyle="1" w:styleId="TitleChar">
+    <w:name w:val="Title Char"/>
+    <w:basedOn w:val="DefaultParagraphFont"/>
+    <w:link w:val="Title"/>
     <w:uiPriority w:val="10"/>
     <w:rsid w:val="00A85D53"/>
     <w:rPr>
@@ -9681,10 +10080,10 @@
       <w:szCs w:val="56"/>
     </w:rPr>
   </w:style>
-  <w:style w:type="character" w:customStyle="1" w:styleId="Ttulo2Car">
-    <w:name w:val="Título 2 Car"/>
-    <w:basedOn w:val="Fuentedeprrafopredeter"/>
-    <w:link w:val="Ttulo2"/>
+  <w:style w:type="character" w:customStyle="1" w:styleId="Heading2Char">
+    <w:name w:val="Heading 2 Char"/>
+    <w:basedOn w:val="DefaultParagraphFont"/>
+    <w:link w:val="Heading2"/>
     <w:uiPriority w:val="9"/>
     <w:rsid w:val="002D0E0C"/>
     <w:rPr>
@@ -9694,9 +10093,9 @@
       <w:szCs w:val="26"/>
     </w:rPr>
   </w:style>
-  <w:style w:type="paragraph" w:styleId="TtuloTDC">
+  <w:style w:type="paragraph" w:styleId="TOCHeading">
     <w:name w:val="TOC Heading"/>
-    <w:basedOn w:val="Ttulo1"/>
+    <w:basedOn w:val="Heading1"/>
     <w:next w:val="Normal"/>
     <w:uiPriority w:val="39"/>
     <w:unhideWhenUsed/>
@@ -9711,7 +10110,7 @@
       <w14:ligatures w14:val="none"/>
     </w:rPr>
   </w:style>
-  <w:style w:type="paragraph" w:styleId="TDC1">
+  <w:style w:type="paragraph" w:styleId="TOC1">
     <w:name w:val="toc 1"/>
     <w:basedOn w:val="Normal"/>
     <w:next w:val="Normal"/>
@@ -9723,7 +10122,7 @@
       <w:spacing w:after="100"/>
     </w:pPr>
   </w:style>
-  <w:style w:type="paragraph" w:styleId="TDC2">
+  <w:style w:type="paragraph" w:styleId="TOC2">
     <w:name w:val="toc 2"/>
     <w:basedOn w:val="Normal"/>
     <w:next w:val="Normal"/>
@@ -9736,9 +10135,9 @@
       <w:ind w:left="220"/>
     </w:pPr>
   </w:style>
-  <w:style w:type="character" w:styleId="Hipervnculo">
+  <w:style w:type="character" w:styleId="Hyperlink">
     <w:name w:val="Hyperlink"/>
-    <w:basedOn w:val="Fuentedeprrafopredeter"/>
+    <w:basedOn w:val="DefaultParagraphFont"/>
     <w:uiPriority w:val="99"/>
     <w:unhideWhenUsed/>
     <w:rsid w:val="00D1464E"/>
@@ -9747,10 +10146,10 @@
       <w:u w:val="single"/>
     </w:rPr>
   </w:style>
-  <w:style w:type="paragraph" w:styleId="HTMLconformatoprevio">
+  <w:style w:type="paragraph" w:styleId="HTMLPreformatted">
     <w:name w:val="HTML Preformatted"/>
     <w:basedOn w:val="Normal"/>
-    <w:link w:val="HTMLconformatoprevioCar"/>
+    <w:link w:val="HTMLPreformattedChar"/>
     <w:uiPriority w:val="99"/>
     <w:unhideWhenUsed/>
     <w:rsid w:val="00DA1DBF"/>
@@ -9784,10 +10183,10 @@
       <w14:ligatures w14:val="none"/>
     </w:rPr>
   </w:style>
-  <w:style w:type="character" w:customStyle="1" w:styleId="HTMLconformatoprevioCar">
-    <w:name w:val="HTML con formato previo Car"/>
-    <w:basedOn w:val="Fuentedeprrafopredeter"/>
-    <w:link w:val="HTMLconformatoprevio"/>
+  <w:style w:type="character" w:customStyle="1" w:styleId="HTMLPreformattedChar">
+    <w:name w:val="HTML Preformatted Char"/>
+    <w:basedOn w:val="DefaultParagraphFont"/>
+    <w:link w:val="HTMLPreformatted"/>
     <w:uiPriority w:val="99"/>
     <w:rsid w:val="00DA1DBF"/>
     <w:rPr>
@@ -9799,10 +10198,10 @@
       <w14:ligatures w14:val="none"/>
     </w:rPr>
   </w:style>
-  <w:style w:type="paragraph" w:styleId="Encabezado">
+  <w:style w:type="paragraph" w:styleId="Header">
     <w:name w:val="header"/>
     <w:basedOn w:val="Normal"/>
-    <w:link w:val="EncabezadoCar"/>
+    <w:link w:val="HeaderChar"/>
     <w:uiPriority w:val="99"/>
     <w:unhideWhenUsed/>
     <w:rsid w:val="006F4366"/>
@@ -9814,17 +10213,17 @@
       <w:spacing w:after="0" w:line="240" w:lineRule="auto"/>
     </w:pPr>
   </w:style>
-  <w:style w:type="character" w:customStyle="1" w:styleId="EncabezadoCar">
-    <w:name w:val="Encabezado Car"/>
-    <w:basedOn w:val="Fuentedeprrafopredeter"/>
-    <w:link w:val="Encabezado"/>
+  <w:style w:type="character" w:customStyle="1" w:styleId="HeaderChar">
+    <w:name w:val="Header Char"/>
+    <w:basedOn w:val="DefaultParagraphFont"/>
+    <w:link w:val="Header"/>
     <w:uiPriority w:val="99"/>
     <w:rsid w:val="006F4366"/>
   </w:style>
-  <w:style w:type="paragraph" w:styleId="Piedepgina">
+  <w:style w:type="paragraph" w:styleId="Footer">
     <w:name w:val="footer"/>
     <w:basedOn w:val="Normal"/>
-    <w:link w:val="PiedepginaCar"/>
+    <w:link w:val="FooterChar"/>
     <w:uiPriority w:val="99"/>
     <w:unhideWhenUsed/>
     <w:rsid w:val="006F4366"/>
@@ -9836,17 +10235,17 @@
       <w:spacing w:after="0" w:line="240" w:lineRule="auto"/>
     </w:pPr>
   </w:style>
-  <w:style w:type="character" w:customStyle="1" w:styleId="PiedepginaCar">
-    <w:name w:val="Pie de página Car"/>
-    <w:basedOn w:val="Fuentedeprrafopredeter"/>
-    <w:link w:val="Piedepgina"/>
+  <w:style w:type="character" w:customStyle="1" w:styleId="FooterChar">
+    <w:name w:val="Footer Char"/>
+    <w:basedOn w:val="DefaultParagraphFont"/>
+    <w:link w:val="Footer"/>
     <w:uiPriority w:val="99"/>
     <w:rsid w:val="006F4366"/>
   </w:style>
-  <w:style w:type="character" w:customStyle="1" w:styleId="Ttulo3Car">
-    <w:name w:val="Título 3 Car"/>
-    <w:basedOn w:val="Fuentedeprrafopredeter"/>
-    <w:link w:val="Ttulo3"/>
+  <w:style w:type="character" w:customStyle="1" w:styleId="Heading3Char">
+    <w:name w:val="Heading 3 Char"/>
+    <w:basedOn w:val="DefaultParagraphFont"/>
+    <w:link w:val="Heading3"/>
     <w:uiPriority w:val="9"/>
     <w:rsid w:val="006F4366"/>
     <w:rPr>
@@ -9856,9 +10255,9 @@
       <w:szCs w:val="24"/>
     </w:rPr>
   </w:style>
-  <w:style w:type="character" w:styleId="Textoennegrita">
+  <w:style w:type="character" w:styleId="Strong">
     <w:name w:val="Strong"/>
-    <w:basedOn w:val="Fuentedeprrafopredeter"/>
+    <w:basedOn w:val="DefaultParagraphFont"/>
     <w:uiPriority w:val="22"/>
     <w:qFormat/>
     <w:rsid w:val="006F4366"/>
@@ -9867,9 +10266,9 @@
       <w:bCs/>
     </w:rPr>
   </w:style>
-  <w:style w:type="paragraph" w:styleId="Sinespaciado">
+  <w:style w:type="paragraph" w:styleId="NoSpacing">
     <w:name w:val="No Spacing"/>
-    <w:link w:val="SinespaciadoCar"/>
+    <w:link w:val="NoSpacingChar"/>
     <w:uiPriority w:val="1"/>
     <w:qFormat/>
     <w:rsid w:val="006F4366"/>
@@ -9883,10 +10282,10 @@
       <w14:ligatures w14:val="none"/>
     </w:rPr>
   </w:style>
-  <w:style w:type="character" w:customStyle="1" w:styleId="SinespaciadoCar">
-    <w:name w:val="Sin espaciado Car"/>
-    <w:basedOn w:val="Fuentedeprrafopredeter"/>
-    <w:link w:val="Sinespaciado"/>
+  <w:style w:type="character" w:customStyle="1" w:styleId="NoSpacingChar">
+    <w:name w:val="No Spacing Char"/>
+    <w:basedOn w:val="DefaultParagraphFont"/>
+    <w:link w:val="NoSpacing"/>
     <w:uiPriority w:val="1"/>
     <w:rsid w:val="006F4366"/>
     <w:rPr>
@@ -9896,7 +10295,7 @@
       <w14:ligatures w14:val="none"/>
     </w:rPr>
   </w:style>
-  <w:style w:type="paragraph" w:styleId="TDC3">
+  <w:style w:type="paragraph" w:styleId="TOC3">
     <w:name w:val="toc 3"/>
     <w:basedOn w:val="Normal"/>
     <w:next w:val="Normal"/>
@@ -9909,9 +10308,9 @@
       <w:ind w:left="440"/>
     </w:pPr>
   </w:style>
-  <w:style w:type="table" w:styleId="Tablaconcuadrcula">
+  <w:style w:type="table" w:styleId="TableGrid">
     <w:name w:val="Table Grid"/>
-    <w:basedOn w:val="Tablanormal"/>
+    <w:basedOn w:val="TableNormal"/>
     <w:uiPriority w:val="39"/>
     <w:rsid w:val="00D64FD9"/>
     <w:pPr>
@@ -9929,9 +10328,9 @@
       </w:tblBorders>
     </w:tblPr>
   </w:style>
-  <w:style w:type="character" w:styleId="Mencinsinresolver">
+  <w:style w:type="character" w:styleId="UnresolvedMention">
     <w:name w:val="Unresolved Mention"/>
-    <w:basedOn w:val="Fuentedeprrafopredeter"/>
+    <w:basedOn w:val="DefaultParagraphFont"/>
     <w:uiPriority w:val="99"/>
     <w:semiHidden/>
     <w:unhideWhenUsed/>
@@ -9941,9 +10340,9 @@
       <w:shd w:val="clear" w:color="auto" w:fill="E1DFDD"/>
     </w:rPr>
   </w:style>
-  <w:style w:type="character" w:styleId="Hipervnculovisitado">
+  <w:style w:type="character" w:styleId="FollowedHyperlink">
     <w:name w:val="FollowedHyperlink"/>
-    <w:basedOn w:val="Fuentedeprrafopredeter"/>
+    <w:basedOn w:val="DefaultParagraphFont"/>
     <w:uiPriority w:val="99"/>
     <w:semiHidden/>
     <w:unhideWhenUsed/>
@@ -11457,6 +11856,14 @@
 </file>
 
 <file path=customXml/item1.xml><?xml version="1.0" encoding="utf-8"?>
+<p:properties xmlns:p="http://schemas.microsoft.com/office/2006/metadata/properties" xmlns:xsi="http://www.w3.org/2001/XMLSchema-instance" xmlns:pc="http://schemas.microsoft.com/office/infopath/2007/PartnerControls">
+  <documentManagement>
+    <_activity xmlns="f93d4d93-359f-4324-8ac9-2f9e9ea31aac" xsi:nil="true"/>
+  </documentManagement>
+</p:properties>
+</file>
+
+<file path=customXml/item2.xml><?xml version="1.0" encoding="utf-8"?>
 <?mso-contentType ?>
 <FormTemplates xmlns="http://schemas.microsoft.com/sharepoint/v3/contenttype/forms">
   <Display>DocumentLibraryForm</Display>
@@ -11465,19 +11872,7 @@
 </FormTemplates>
 </file>
 
-<file path=customXml/item2.xml><?xml version="1.0" encoding="utf-8"?>
-<b:Sources xmlns:b="http://schemas.openxmlformats.org/officeDocument/2006/bibliography" xmlns="http://schemas.openxmlformats.org/officeDocument/2006/bibliography" SelectedStyle="\APASixthEditionOfficeOnline.xsl" StyleName="APA" Version="6"/>
-</file>
-
 <file path=customXml/item3.xml><?xml version="1.0" encoding="utf-8"?>
-<p:properties xmlns:p="http://schemas.microsoft.com/office/2006/metadata/properties" xmlns:xsi="http://www.w3.org/2001/XMLSchema-instance" xmlns:pc="http://schemas.microsoft.com/office/infopath/2007/PartnerControls">
-  <documentManagement>
-    <_activity xmlns="f93d4d93-359f-4324-8ac9-2f9e9ea31aac" xsi:nil="true"/>
-  </documentManagement>
-</p:properties>
-</file>
-
-<file path=customXml/item4.xml><?xml version="1.0" encoding="utf-8"?>
 <ct:contentTypeSchema xmlns:ct="http://schemas.microsoft.com/office/2006/metadata/contentType" xmlns:ma="http://schemas.microsoft.com/office/2006/metadata/properties/metaAttributes" ct:_="" ma:_="" ma:contentTypeName="Documento" ma:contentTypeID="0x01010001D62D568ED00C4E869A06F5CEA61109" ma:contentTypeVersion="3" ma:contentTypeDescription="Crear nuevo documento." ma:contentTypeScope="" ma:versionID="14e53d5c6c2ce5b1166d53d06b8da244">
   <xsd:schema xmlns:xsd="http://www.w3.org/2001/XMLSchema" xmlns:xs="http://www.w3.org/2001/XMLSchema" xmlns:p="http://schemas.microsoft.com/office/2006/metadata/properties" xmlns:ns3="f93d4d93-359f-4324-8ac9-2f9e9ea31aac" targetNamespace="http://schemas.microsoft.com/office/2006/metadata/properties" ma:root="true" ma:fieldsID="d33864a2276dabc9411b5fe127e70074" ns3:_="">
     <xsd:import namespace="f93d4d93-359f-4324-8ac9-2f9e9ea31aac"/>
@@ -11615,23 +12010,11 @@
 </ct:contentTypeSchema>
 </file>
 
-<file path=customXml/itemProps1.xml><?xml version="1.0" encoding="utf-8"?>
-<ds:datastoreItem xmlns:ds="http://schemas.openxmlformats.org/officeDocument/2006/customXml" ds:itemID="{8B26E4D4-57AF-4D04-851E-4A8C1E5D8CA1}">
-  <ds:schemaRefs>
-    <ds:schemaRef ds:uri="http://schemas.microsoft.com/sharepoint/v3/contenttype/forms"/>
-  </ds:schemaRefs>
-</ds:datastoreItem>
+<file path=customXml/item4.xml><?xml version="1.0" encoding="utf-8"?>
+<b:Sources xmlns:b="http://schemas.openxmlformats.org/officeDocument/2006/bibliography" xmlns="http://schemas.openxmlformats.org/officeDocument/2006/bibliography" SelectedStyle="\APASixthEditionOfficeOnline.xsl" StyleName="APA" Version="6"/>
 </file>
 
-<file path=customXml/itemProps2.xml><?xml version="1.0" encoding="utf-8"?>
-<ds:datastoreItem xmlns:ds="http://schemas.openxmlformats.org/officeDocument/2006/customXml" ds:itemID="{54ACA946-3A30-43CA-8C4B-5287A941F6F7}">
-  <ds:schemaRefs>
-    <ds:schemaRef ds:uri="http://schemas.openxmlformats.org/officeDocument/2006/bibliography"/>
-  </ds:schemaRefs>
-</ds:datastoreItem>
-</file>
-
-<file path=customXml/itemProps3.xml><?xml version="1.0" encoding="utf-8"?>
+<file path=customXml/itemProps1.xml><?xml version="1.0" encoding="utf-8"?>
 <ds:datastoreItem xmlns:ds="http://schemas.openxmlformats.org/officeDocument/2006/customXml" ds:itemID="{BF19BC1C-5BDC-4562-8C83-7998535F2550}">
   <ds:schemaRefs>
     <ds:schemaRef ds:uri="http://schemas.microsoft.com/office/2006/metadata/properties"/>
@@ -11641,7 +12024,15 @@
 </ds:datastoreItem>
 </file>
 
-<file path=customXml/itemProps4.xml><?xml version="1.0" encoding="utf-8"?>
+<file path=customXml/itemProps2.xml><?xml version="1.0" encoding="utf-8"?>
+<ds:datastoreItem xmlns:ds="http://schemas.openxmlformats.org/officeDocument/2006/customXml" ds:itemID="{8B26E4D4-57AF-4D04-851E-4A8C1E5D8CA1}">
+  <ds:schemaRefs>
+    <ds:schemaRef ds:uri="http://schemas.microsoft.com/sharepoint/v3/contenttype/forms"/>
+  </ds:schemaRefs>
+</ds:datastoreItem>
+</file>
+
+<file path=customXml/itemProps3.xml><?xml version="1.0" encoding="utf-8"?>
 <ds:datastoreItem xmlns:ds="http://schemas.openxmlformats.org/officeDocument/2006/customXml" ds:itemID="{30895CE8-5598-49AA-ACD0-E8FA0239315F}">
   <ds:schemaRefs>
     <ds:schemaRef ds:uri="http://schemas.microsoft.com/office/2006/metadata/contentType"/>
@@ -11657,4 +12048,12 @@
     <ds:schemaRef ds:uri="http://schemas.microsoft.com/internal/obd"/>
   </ds:schemaRefs>
 </ds:datastoreItem>
+</file>
+
+<file path=customXml/itemProps4.xml><?xml version="1.0" encoding="utf-8"?>
+<ds:datastoreItem xmlns:ds="http://schemas.openxmlformats.org/officeDocument/2006/customXml" ds:itemID="{54ACA946-3A30-43CA-8C4B-5287A941F6F7}">
+  <ds:schemaRefs>
+    <ds:schemaRef ds:uri="http://schemas.openxmlformats.org/officeDocument/2006/bibliography"/>
+  </ds:schemaRefs>
+</ds:datastoreItem>
 </file>
</xml_diff>